<commit_message>
PP-1 Update to doc and test link with Jira
</commit_message>
<xml_diff>
--- a/Postprocessing notes.docx
+++ b/Postprocessing notes.docx
@@ -583,6 +583,12 @@
         <w:pStyle w:val="ListParagraph"/>
         <w:ind w:left="1560"/>
       </w:pPr>
+      <w:r>
+        <w:tab/>
+      </w:r>
+      <w:r>
+        <w:tab/>
+      </w:r>
     </w:p>
     <w:p>
       <w:pPr>

</xml_diff>